<commit_message>
Add E-mail field to HRM-Employee Kin and update related pages; refine option members in HRM-Employee C and HMS-Patient tables
</commit_message>
<xml_diff>
--- a/Layouts/Postgrad Supervision Form.docx
+++ b/Layouts/Postgrad Supervision Form.docx
@@ -1,6 +1,6 @@
 
 <file path=word/document.xml><?xml version="1.0" encoding="utf-8"?>
-<w:document xmlns:wpc="http://schemas.microsoft.com/office/word/2010/wordprocessingCanvas" xmlns:cx="http://schemas.microsoft.com/office/drawing/2014/chartex" xmlns:cx1="http://schemas.microsoft.com/office/drawing/2015/9/8/chartex" xmlns:mc="http://schemas.openxmlformats.org/markup-compatibility/2006" xmlns:o="urn:schemas-microsoft-com:office:office" xmlns:r="http://schemas.openxmlformats.org/officeDocument/2006/relationships" xmlns:m="http://schemas.openxmlformats.org/officeDocument/2006/math" xmlns:v="urn:schemas-microsoft-com:vml" xmlns:wp14="http://schemas.microsoft.com/office/word/2010/wordprocessingDrawing" xmlns:wp="http://schemas.openxmlformats.org/drawingml/2006/wordprocessingDrawing" xmlns:w10="urn:schemas-microsoft-com:office:word" xmlns:w="http://schemas.openxmlformats.org/wordprocessingml/2006/main" xmlns:w14="http://schemas.microsoft.com/office/word/2010/wordml" xmlns:w15="http://schemas.microsoft.com/office/word/2012/wordml" xmlns:w16se="http://schemas.microsoft.com/office/word/2015/wordml/symex" xmlns:wpg="http://schemas.microsoft.com/office/word/2010/wordprocessingGroup" xmlns:wpi="http://schemas.microsoft.com/office/word/2010/wordprocessingInk" xmlns:wne="http://schemas.microsoft.com/office/word/2006/wordml" xmlns:wps="http://schemas.microsoft.com/office/word/2010/wordprocessingShape" mc:Ignorable="w14 w15 w16se wp14">
+<w:document xmlns:a="http://schemas.openxmlformats.org/drawingml/2006/main" xmlns:pic="http://schemas.openxmlformats.org/drawingml/2006/picture" xmlns:a14="http://schemas.microsoft.com/office/drawing/2010/main" xmlns:wpc="http://schemas.microsoft.com/office/word/2010/wordprocessingCanvas" xmlns:cx="http://schemas.microsoft.com/office/drawing/2014/chartex" xmlns:cx1="http://schemas.microsoft.com/office/drawing/2015/9/8/chartex" xmlns:mc="http://schemas.openxmlformats.org/markup-compatibility/2006" xmlns:o="urn:schemas-microsoft-com:office:office" xmlns:r="http://schemas.openxmlformats.org/officeDocument/2006/relationships" xmlns:m="http://schemas.openxmlformats.org/officeDocument/2006/math" xmlns:v="urn:schemas-microsoft-com:vml" xmlns:wp14="http://schemas.microsoft.com/office/word/2010/wordprocessingDrawing" xmlns:wp="http://schemas.openxmlformats.org/drawingml/2006/wordprocessingDrawing" xmlns:w10="urn:schemas-microsoft-com:office:word" xmlns:w="http://schemas.openxmlformats.org/wordprocessingml/2006/main" xmlns:w14="http://schemas.microsoft.com/office/word/2010/wordml" xmlns:w15="http://schemas.microsoft.com/office/word/2012/wordml" xmlns:w16se="http://schemas.microsoft.com/office/word/2015/wordml/symex" xmlns:wpg="http://schemas.microsoft.com/office/word/2010/wordprocessingGroup" xmlns:wpi="http://schemas.microsoft.com/office/word/2010/wordprocessingInk" xmlns:wne="http://schemas.microsoft.com/office/word/2006/wordml" xmlns:wps="http://schemas.microsoft.com/office/word/2010/wordprocessingShape" mc:Ignorable="w14 w15 w16se wp14">
   <w:body>
     <w:p>
       <w:r>
@@ -161,7 +161,7 @@
         </w:rPr>
         <w:t>POSTGRADUATE RESEARCH SUPERVISION FORM - TRACKING RECORD</w:t>
       </w:r>
-      <w:bookmarkStart w:id="0" w:name="_GoBack"/>
+      <w:bookmarkStart w:name="_GoBack" w:id="0"/>
       <w:bookmarkEnd w:id="0"/>
     </w:p>
     <w:sectPr>
@@ -953,71 +953,9 @@
 </a:theme>
 </file>
 
-<file path=customXml/item1.xml>��< ? x m l   v e r s i o n = " 1 . 0 "   e n c o d i n g = " u t f - 1 6 " ? > < N a v W o r d R e p o r t X m l P a r t   x m l n s = " u r n : m i c r o s o f t - d y n a m i c s - n a v / r e p o r t s / P o s t g r a d _ S u p e r v i s i o n _ F o r m / 5 0 8 0 7 / " > - 
-     < B C R e p o r t I n f o r m a t i o n > - 
-         < R e p o r t M e t a d a t a > - 
-             < E x t e n s i o n I d > E x t e n s i o n   I D < / E x t e n s i o n I d > - 
-             < E x t e n s i o n N a m e > E x t e n s i o n   N a m e < / E x t e n s i o n N a m e > - 
-             < E x t e n s i o n P u b l i s h e r > E x t e n s i o n   P u b l i s h e r < / E x t e n s i o n P u b l i s h e r > - 
-             < E x t e n s i o n V e r s i o n > E x t e n s i o n   V e r s i o n < / E x t e n s i o n V e r s i o n > - 
-             < R e p o r t I d > R e p o r t   I D < / R e p o r t I d > - 
-             < R e p o r t N a m e > R e p o r t   N a m e < / R e p o r t N a m e > - 
-             < A b o u t T h i s R e p o r t T i t l e > A b o u t   T h i s   R e p o r t   T i t l e < / A b o u t T h i s R e p o r t T i t l e > - 
-             < A b o u t T h i s R e p o r t T e x t > A b o u t   T h i s   R e p o r t   T e x t < / A b o u t T h i s R e p o r t T e x t > - 
-             < R e p o r t H e l p L i n k > R e p o r t   H e l p   L i n k < / R e p o r t H e l p L i n k > - 
-         < / R e p o r t M e t a d a t a > - 
-         < R e p o r t R e q u e s t > - 
-             < T e n a n t E n t r a I d > T e n a n t   E n t r a   I d < / T e n a n t E n t r a I d > - 
-             < E n v i r o n m e n t N a m e > E n v i r o n m e n t   N a m e < / E n v i r o n m e n t N a m e > - 
-             < E n v i r o n m e n t T y p e > E n v i r o n m e n t   T y p e < / E n v i r o n m e n t T y p e > - 
-             < C o m p a n y N a m e > C o m p a n y   N a m e < / C o m p a n y N a m e > - 
-             < C o m p a n y D i s p l a y N a m e > C o m p a n y   D i s p l a y   N a m e < / C o m p a n y D i s p l a y N a m e > - 
-             < C o m p a n y I d > C o m p a n y   I D < / C o m p a n y I d > - 
-             < U s e r N a m e > U s e r   N a m e < / U s e r N a m e > - 
-             < D a t e A n d T i m e > D a t e   a n d   T i m e < / D a t e A n d T i m e > - 
-             < L a n g u a g e > L a n g u a g e < / L a n g u a g e > - 
-             < F o r m a t R e g i o n > F o r m a t   R e g i o n < / F o r m a t R e g i o n > - 
-             < D a t e T i m e V a l u e s > - 
-                 < Y e a r > Y e a r < / Y e a r > - 
-                 < M o n t h N u m b e r > M o n t h   N u m b e r < / M o n t h N u m b e r > - 
-                 < D a y N u m b e r > D a y   N u m b e r < / D a y N u m b e r > - 
-                 < H o u r > H o u r < / H o u r > - 
-                 < M i n u t e > M i n u t e < / M i n u t e > - 
-             < / D a t e T i m e V a l u e s > - 
-         < / R e p o r t R e q u e s t > - 
-     < / B C R e p o r t I n f o r m a t i o n > +<file path=customXml/item1.xml>��< ? x m l   v e r s i o n = " 1 . 0 "   e n c o d i n g = " u t f - 1 6 " ? > + 
+ < N a v W o r d R e p o r t X m l P a r t   x m l n s = " u r n : m i c r o s o f t - d y n a m i c s - n a v / r e p o r t s / P o s t g r a d _ S u p e r v i s i o n _ F o r m / 5 0 8 0 7 / " >   
      < S u p e r v i s i o n T r a c k i n g >   

</xml_diff>

<commit_message>
Loading of second supps
</commit_message>
<xml_diff>
--- a/Layouts/Postgrad Supervision Form.docx
+++ b/Layouts/Postgrad Supervision Form.docx
@@ -957,70 +957,6 @@
  
  < N a v W o r d R e p o r t X m l P a r t   x m l n s = " u r n : m i c r o s o f t - d y n a m i c s - n a v / r e p o r t s / P o s t g r a d _ S u p e r v i s i o n _ F o r m / 5 0 8 0 7 / " >   
-     < B C R e p o r t I n f o r m a t i o n > - 
-         < R e p o r t M e t a d a t a > - 
-             < E x t e n s i o n I d > E x t e n s i o n   I D < / E x t e n s i o n I d > - 
-             < E x t e n s i o n N a m e > E x t e n s i o n   N a m e < / E x t e n s i o n N a m e > - 
-             < E x t e n s i o n P u b l i s h e r > E x t e n s i o n   P u b l i s h e r < / E x t e n s i o n P u b l i s h e r > - 
-             < E x t e n s i o n V e r s i o n > E x t e n s i o n   V e r s i o n < / E x t e n s i o n V e r s i o n > - 
-             < R e p o r t I d > R e p o r t   I D < / R e p o r t I d > - 
-             < R e p o r t N a m e > R e p o r t   N a m e < / R e p o r t N a m e > - 
-             < A b o u t T h i s R e p o r t T i t l e > A b o u t   T h i s   R e p o r t   T i t l e < / A b o u t T h i s R e p o r t T i t l e > - 
-             < A b o u t T h i s R e p o r t T e x t > A b o u t   T h i s   R e p o r t   T e x t < / A b o u t T h i s R e p o r t T e x t > - 
-             < R e p o r t H e l p L i n k > R e p o r t   H e l p   L i n k < / R e p o r t H e l p L i n k > - 
-         < / R e p o r t M e t a d a t a > - 
-         < R e p o r t R e q u e s t > - 
-             < T e n a n t E n t r a I d > T e n a n t   E n t r a   I d < / T e n a n t E n t r a I d > - 
-             < E n v i r o n m e n t N a m e > E n v i r o n m e n t   N a m e < / E n v i r o n m e n t N a m e > - 
-             < E n v i r o n m e n t T y p e > E n v i r o n m e n t   T y p e < / E n v i r o n m e n t T y p e > - 
-             < C o m p a n y N a m e > C o m p a n y   N a m e < / C o m p a n y N a m e > - 
-             < C o m p a n y D i s p l a y N a m e > C o m p a n y   D i s p l a y   N a m e < / C o m p a n y D i s p l a y N a m e > - 
-             < C o m p a n y I d > C o m p a n y   I D < / C o m p a n y I d > - 
-             < U s e r N a m e > U s e r   N a m e < / U s e r N a m e > - 
-             < D a t e A n d T i m e > D a t e   a n d   T i m e < / D a t e A n d T i m e > - 
-             < L a n g u a g e > L a n g u a g e < / L a n g u a g e > - 
-             < F o r m a t R e g i o n > F o r m a t   R e g i o n < / F o r m a t R e g i o n > - 
-             < D a t e T i m e V a l u e s > - 
-                 < Y e a r > Y e a r < / Y e a r > - 
-                 < M o n t h N u m b e r > M o n t h   N u m b e r < / M o n t h N u m b e r > - 
-                 < D a y N u m b e r > D a y   N u m b e r < / D a y N u m b e r > - 
-                 < H o u r > H o u r < / H o u r > - 
-                 < M i n u t e > M i n u t e < / M i n u t e > - 
-             < / D a t e T i m e V a l u e s > - 
-         < / R e p o r t R e q u e s t > - 
-     < / B C R e p o r t I n f o r m a t i o n > - 
      < S u p e r v i s i o n T r a c k i n g >   
          < A c a d e m i c Y e a r > A c a d e m i c Y e a r < / A c a d e m i c Y e a r > 
</xml_diff>